<commit_message>
midpoint review and basic bcrypt intitialisation added
</commit_message>
<xml_diff>
--- a/Documentation/reports/Midpoint-Review.docx
+++ b/Documentation/reports/Midpoint-Review.docx
@@ -3062,7 +3062,21 @@
             <w:rPr>
               <w:rFonts w:cs="Arial"/>
             </w:rPr>
-            <w:t>data is similar to that of the members, however for GDPR regulations</w:t>
+            <w:t xml:space="preserve">data is </w:t>
+          </w:r>
+          <w:proofErr w:type="gramStart"/>
+          <w:r>
+            <w:rPr>
+              <w:rFonts w:cs="Arial"/>
+            </w:rPr>
+            <w:t>similar to</w:t>
+          </w:r>
+          <w:proofErr w:type="gramEnd"/>
+          <w:r>
+            <w:rPr>
+              <w:rFonts w:cs="Arial"/>
+            </w:rPr>
+            <w:t xml:space="preserve"> that of the members, however for GDPR regulations</w:t>
           </w:r>
           <w:r>
             <w:rPr>
@@ -3788,7 +3802,21 @@
             <w:rPr>
               <w:rFonts w:cs="Arial"/>
             </w:rPr>
-            <w:t xml:space="preserve">Following the MoSCoW requirements of prioritisation, the priority of each </w:t>
+            <w:t xml:space="preserve">Following the </w:t>
+          </w:r>
+          <w:proofErr w:type="spellStart"/>
+          <w:r>
+            <w:rPr>
+              <w:rFonts w:cs="Arial"/>
+            </w:rPr>
+            <w:t>MoSCoW</w:t>
+          </w:r>
+          <w:proofErr w:type="spellEnd"/>
+          <w:r>
+            <w:rPr>
+              <w:rFonts w:cs="Arial"/>
+            </w:rPr>
+            <w:t xml:space="preserve"> requirements of prioritisation, the priority of each </w:t>
           </w:r>
           <w:r>
             <w:rPr>
@@ -3830,7 +3858,21 @@
             <w:rPr>
               <w:rFonts w:cs="Arial"/>
             </w:rPr>
-            <w:t>detailed in the MoSCoW Table below</w:t>
+            <w:t xml:space="preserve">detailed in the </w:t>
+          </w:r>
+          <w:proofErr w:type="spellStart"/>
+          <w:r>
+            <w:rPr>
+              <w:rFonts w:cs="Arial"/>
+            </w:rPr>
+            <w:t>MoSCoW</w:t>
+          </w:r>
+          <w:proofErr w:type="spellEnd"/>
+          <w:r>
+            <w:rPr>
+              <w:rFonts w:cs="Arial"/>
+            </w:rPr>
+            <w:t xml:space="preserve"> Table below</w:t>
           </w:r>
           <w:r>
             <w:rPr>
@@ -4001,7 +4043,21 @@
             <w:rPr>
               <w:rFonts w:cs="Arial"/>
             </w:rPr>
-            <w:t>When considering the design for our database, there are several precautions which must be taken in regards to the real-world side of the system.</w:t>
+            <w:t xml:space="preserve">When considering the design for our database, there are several precautions which must be taken </w:t>
+          </w:r>
+          <w:proofErr w:type="gramStart"/>
+          <w:r>
+            <w:rPr>
+              <w:rFonts w:cs="Arial"/>
+            </w:rPr>
+            <w:t>in regards to</w:t>
+          </w:r>
+          <w:proofErr w:type="gramEnd"/>
+          <w:r>
+            <w:rPr>
+              <w:rFonts w:cs="Arial"/>
+            </w:rPr>
+            <w:t xml:space="preserve"> the real-world side of the system.</w:t>
           </w:r>
         </w:p>
         <w:p>
@@ -4196,8 +4252,16 @@
             <w:rPr>
               <w:rFonts w:cs="Arial"/>
             </w:rPr>
-            <w:t>Dangerous tools would be labelled as so and would not be visible to high-risk users</w:t>
-          </w:r>
+            <w:t xml:space="preserve">Dangerous tools would be labelled as so and would not be visible to high-risk </w:t>
+          </w:r>
+          <w:proofErr w:type="gramStart"/>
+          <w:r>
+            <w:rPr>
+              <w:rFonts w:cs="Arial"/>
+            </w:rPr>
+            <w:t>users</w:t>
+          </w:r>
+          <w:proofErr w:type="gramEnd"/>
         </w:p>
         <w:p>
           <w:pPr>
@@ -4233,9 +4297,14 @@
             <w:br w:type="page"/>
           </w:r>
           <w:bookmarkStart w:id="5" w:name="_Toc126931934"/>
+          <w:proofErr w:type="spellStart"/>
           <w:r>
             <w:lastRenderedPageBreak/>
-            <w:t>MoSCoW prioritisation</w:t>
+            <w:t>MoSCoW</w:t>
+          </w:r>
+          <w:proofErr w:type="spellEnd"/>
+          <w:r>
+            <w:t xml:space="preserve"> prioritisation</w:t>
           </w:r>
           <w:bookmarkEnd w:id="5"/>
         </w:p>
@@ -5258,7 +5327,23 @@
               <w:sz w:val="24"/>
               <w:szCs w:val="24"/>
             </w:rPr>
-            <w:t xml:space="preserve"> MoSCoW prioritisation of objectives</w:t>
+            <w:t xml:space="preserve"> </w:t>
+          </w:r>
+          <w:proofErr w:type="spellStart"/>
+          <w:r>
+            <w:rPr>
+              <w:sz w:val="24"/>
+              <w:szCs w:val="24"/>
+            </w:rPr>
+            <w:t>MoSCoW</w:t>
+          </w:r>
+          <w:proofErr w:type="spellEnd"/>
+          <w:r>
+            <w:rPr>
+              <w:sz w:val="24"/>
+              <w:szCs w:val="24"/>
+            </w:rPr>
+            <w:t xml:space="preserve"> prioritisation of objectives</w:t>
           </w:r>
         </w:p>
         <w:p>
@@ -5346,617 +5431,323 @@
           </w:pPr>
           <w:bookmarkStart w:id="7" w:name="_Toc126931936"/>
           <w:r>
-            <w:t>Security considerations</w:t>
+            <w:t>Security</w:t>
+          </w:r>
+          <w:r>
+            <w:t xml:space="preserve"> and Testing</w:t>
           </w:r>
           <w:bookmarkEnd w:id="7"/>
+          <w:r>
+            <w:t xml:space="preserve"> Mid-Point Review</w:t>
+          </w:r>
+        </w:p>
+        <w:p/>
+        <w:p>
+          <w:r>
+            <w:t>This section outlines the initial requirements, current progress and outstanding objectives for the security and testing of the project.</w:t>
+          </w:r>
+        </w:p>
+        <w:p/>
+        <w:p>
+          <w:pPr>
+            <w:pStyle w:val="Heading3"/>
+          </w:pPr>
+          <w:r>
+            <w:t>Initial Requirements</w:t>
+          </w:r>
+        </w:p>
+        <w:p/>
+        <w:p>
+          <w:r>
+            <w:t>With regards to security and testing the following objectives were planned out.</w:t>
+          </w:r>
         </w:p>
         <w:p>
           <w:pPr>
-            <w:jc w:val="both"/>
-            <w:rPr>
-              <w:rFonts w:cs="Arial"/>
-              <w:szCs w:val="24"/>
-            </w:rPr>
+            <w:pStyle w:val="ListParagraph"/>
+            <w:numPr>
+              <w:ilvl w:val="0"/>
+              <w:numId w:val="18"/>
+            </w:numPr>
           </w:pPr>
           <w:r>
-            <w:rPr>
-              <w:rFonts w:cs="Arial"/>
-              <w:szCs w:val="24"/>
-            </w:rPr>
-            <w:t xml:space="preserve">The Dunfermline MS is an organisation that exists to provide a safe and healthy space for its members to gather, socialise, work </w:t>
-          </w:r>
-          <w:r>
-            <w:rPr>
-              <w:rFonts w:cs="Arial"/>
-              <w:szCs w:val="24"/>
-            </w:rPr>
-            <w:t>together,</w:t>
-          </w:r>
-          <w:r>
-            <w:rPr>
-              <w:rFonts w:cs="Arial"/>
-              <w:szCs w:val="24"/>
-            </w:rPr>
-            <w:t xml:space="preserve"> and take part in </w:t>
-          </w:r>
-          <w:r>
-            <w:rPr>
-              <w:rFonts w:cs="Arial"/>
-              <w:szCs w:val="24"/>
-            </w:rPr>
-            <w:t>several</w:t>
-          </w:r>
-          <w:r>
-            <w:rPr>
-              <w:rFonts w:cs="Arial"/>
-              <w:szCs w:val="24"/>
-            </w:rPr>
-            <w:t xml:space="preserve"> different activities and interests. The organisation does not engage in political activity nor holds any beliefs that are commonly interpreted as inflammatory/extreme and</w:t>
-          </w:r>
-          <w:r>
-            <w:rPr>
-              <w:rFonts w:cs="Arial"/>
-              <w:szCs w:val="24"/>
-            </w:rPr>
-            <w:t>,</w:t>
-          </w:r>
-          <w:r>
-            <w:rPr>
-              <w:rFonts w:cs="Arial"/>
-              <w:szCs w:val="24"/>
-            </w:rPr>
-            <w:t xml:space="preserve"> as such</w:t>
-          </w:r>
-          <w:r>
-            <w:rPr>
-              <w:rFonts w:cs="Arial"/>
-              <w:szCs w:val="24"/>
-            </w:rPr>
-            <w:t>,</w:t>
-          </w:r>
-          <w:r>
-            <w:rPr>
-              <w:rFonts w:cs="Arial"/>
-              <w:szCs w:val="24"/>
-            </w:rPr>
-            <w:t xml:space="preserve"> is extremely unlikely to have a heightened risk of being targeted above and beyond the traditional threats of existing on the modern internet.</w:t>
+            <w:t>Adhere to data and design best practices during development.</w:t>
           </w:r>
         </w:p>
         <w:p>
           <w:pPr>
-            <w:jc w:val="both"/>
-            <w:rPr>
-              <w:rFonts w:cs="Arial"/>
-              <w:szCs w:val="24"/>
-            </w:rPr>
+            <w:pStyle w:val="ListParagraph"/>
+            <w:numPr>
+              <w:ilvl w:val="0"/>
+              <w:numId w:val="18"/>
+            </w:numPr>
           </w:pPr>
           <w:r>
-            <w:rPr>
-              <w:rFonts w:cs="Arial"/>
-              <w:szCs w:val="24"/>
-            </w:rPr>
-            <w:t>The main assets to be considered in the context of security for this application development project are the member’s personal information and the application itself.</w:t>
+            <w:t>Database information to be stored securely using encryption.</w:t>
           </w:r>
         </w:p>
         <w:p>
           <w:pPr>
-            <w:jc w:val="both"/>
-            <w:rPr>
-              <w:rFonts w:cs="Arial"/>
-              <w:szCs w:val="24"/>
-            </w:rPr>
+            <w:pStyle w:val="ListParagraph"/>
+            <w:numPr>
+              <w:ilvl w:val="0"/>
+              <w:numId w:val="18"/>
+            </w:numPr>
           </w:pPr>
           <w:r>
-            <w:rPr>
-              <w:rFonts w:cs="Arial"/>
-              <w:szCs w:val="24"/>
-            </w:rPr>
-            <w:t xml:space="preserve">As </w:t>
-          </w:r>
-          <w:r>
-            <w:rPr>
-              <w:rFonts w:cs="Arial"/>
-              <w:szCs w:val="24"/>
-            </w:rPr>
-            <w:t>member’s</w:t>
-          </w:r>
-          <w:r>
-            <w:rPr>
-              <w:rFonts w:cs="Arial"/>
-              <w:szCs w:val="24"/>
-            </w:rPr>
-            <w:t xml:space="preserve"> personal data will be stored on the application/database</w:t>
-          </w:r>
-          <w:r>
-            <w:rPr>
-              <w:rFonts w:cs="Arial"/>
-              <w:szCs w:val="24"/>
-            </w:rPr>
-            <w:t>,</w:t>
-          </w:r>
-          <w:r>
-            <w:rPr>
-              <w:rFonts w:cs="Arial"/>
-              <w:szCs w:val="24"/>
-            </w:rPr>
-            <w:t xml:space="preserve"> this brings GDPR into play</w:t>
-          </w:r>
-          <w:r>
-            <w:rPr>
-              <w:rFonts w:cs="Arial"/>
-              <w:szCs w:val="24"/>
-            </w:rPr>
-            <w:t>; all</w:t>
-          </w:r>
-          <w:r>
-            <w:rPr>
-              <w:rFonts w:cs="Arial"/>
-              <w:szCs w:val="24"/>
-            </w:rPr>
-            <w:t xml:space="preserve"> reasonable steps must be taken during the development of the application to ensure the security, </w:t>
-          </w:r>
-          <w:r>
-            <w:rPr>
-              <w:rFonts w:cs="Arial"/>
-              <w:szCs w:val="24"/>
-            </w:rPr>
-            <w:t>integrity,</w:t>
-          </w:r>
-          <w:r>
-            <w:rPr>
-              <w:rFonts w:cs="Arial"/>
-              <w:szCs w:val="24"/>
-            </w:rPr>
-            <w:t xml:space="preserve"> and availability of the </w:t>
-          </w:r>
-          <w:r>
-            <w:rPr>
-              <w:rFonts w:cs="Arial"/>
-              <w:szCs w:val="24"/>
-            </w:rPr>
-            <w:t>member’s</w:t>
-          </w:r>
-          <w:r>
-            <w:rPr>
-              <w:rFonts w:cs="Arial"/>
-              <w:szCs w:val="24"/>
-            </w:rPr>
-            <w:t xml:space="preserve"> personal details </w:t>
-          </w:r>
-          <w:r>
-            <w:rPr>
-              <w:rFonts w:cs="Arial"/>
-              <w:szCs w:val="24"/>
-            </w:rPr>
-            <w:t>always</w:t>
-          </w:r>
-          <w:r>
-            <w:rPr>
-              <w:rFonts w:cs="Arial"/>
-              <w:szCs w:val="24"/>
-            </w:rPr>
-            <w:t>.</w:t>
+            <w:t>Passwords stored in a hash format using suitable algorithm.</w:t>
           </w:r>
         </w:p>
         <w:p>
           <w:pPr>
-            <w:jc w:val="both"/>
-            <w:rPr>
-              <w:rFonts w:cs="Arial"/>
-              <w:szCs w:val="24"/>
-            </w:rPr>
+            <w:pStyle w:val="ListParagraph"/>
+            <w:numPr>
+              <w:ilvl w:val="0"/>
+              <w:numId w:val="18"/>
+            </w:numPr>
           </w:pPr>
           <w:r>
-            <w:rPr>
-              <w:rFonts w:cs="Arial"/>
-              <w:szCs w:val="24"/>
-            </w:rPr>
-            <w:t xml:space="preserve">Member information should be encrypted with a suitable encryption algorithm in all data states at rest, </w:t>
-          </w:r>
-          <w:r>
-            <w:rPr>
-              <w:rFonts w:cs="Arial"/>
-              <w:szCs w:val="24"/>
-            </w:rPr>
-            <w:t>in transit</w:t>
-          </w:r>
-          <w:r>
-            <w:rPr>
-              <w:rFonts w:cs="Arial"/>
-              <w:szCs w:val="24"/>
-            </w:rPr>
-            <w:t xml:space="preserve"> and</w:t>
-          </w:r>
-          <w:r>
-            <w:rPr>
-              <w:rFonts w:cs="Arial"/>
-              <w:szCs w:val="24"/>
-            </w:rPr>
-            <w:t>,</w:t>
-          </w:r>
-          <w:r>
-            <w:rPr>
-              <w:rFonts w:cs="Arial"/>
-              <w:szCs w:val="24"/>
-            </w:rPr>
-            <w:t xml:space="preserve"> where possible</w:t>
-          </w:r>
-          <w:r>
-            <w:rPr>
-              <w:rFonts w:cs="Arial"/>
-              <w:szCs w:val="24"/>
-            </w:rPr>
-            <w:t>,</w:t>
-          </w:r>
-          <w:r>
-            <w:rPr>
-              <w:rFonts w:cs="Arial"/>
-              <w:szCs w:val="24"/>
-            </w:rPr>
-            <w:t xml:space="preserve"> </w:t>
-          </w:r>
-          <w:r>
-            <w:rPr>
-              <w:rFonts w:cs="Arial"/>
-              <w:szCs w:val="24"/>
-            </w:rPr>
-            <w:t>in use</w:t>
-          </w:r>
-          <w:r>
-            <w:rPr>
-              <w:rFonts w:cs="Arial"/>
-              <w:szCs w:val="24"/>
-            </w:rPr>
-            <w:t xml:space="preserve"> as well. An appropriate </w:t>
-          </w:r>
-          <w:r>
-            <w:rPr>
-              <w:rFonts w:cs="Arial"/>
-              <w:szCs w:val="24"/>
-            </w:rPr>
-            <w:t>cypher</w:t>
-          </w:r>
-          <w:r>
-            <w:rPr>
-              <w:rFonts w:cs="Arial"/>
-              <w:szCs w:val="24"/>
-            </w:rPr>
-            <w:t xml:space="preserve"> suite should be used for </w:t>
-          </w:r>
-          <w:r>
-            <w:rPr>
-              <w:rFonts w:cs="Arial"/>
-              <w:szCs w:val="24"/>
-            </w:rPr>
-            <w:t>the client application</w:t>
-          </w:r>
-          <w:r>
-            <w:rPr>
-              <w:rFonts w:cs="Arial"/>
-              <w:szCs w:val="24"/>
-            </w:rPr>
-            <w:t xml:space="preserve"> to server communications.</w:t>
+            <w:t>Strict input validation.</w:t>
           </w:r>
         </w:p>
         <w:p>
           <w:pPr>
-            <w:jc w:val="both"/>
-            <w:rPr>
-              <w:rFonts w:cs="Arial"/>
-              <w:szCs w:val="24"/>
-            </w:rPr>
+            <w:pStyle w:val="ListParagraph"/>
+            <w:numPr>
+              <w:ilvl w:val="0"/>
+              <w:numId w:val="18"/>
+            </w:numPr>
           </w:pPr>
           <w:r>
-            <w:rPr>
-              <w:rFonts w:cs="Arial"/>
-              <w:szCs w:val="24"/>
-            </w:rPr>
-            <w:t xml:space="preserve">Passwords should be stored using a secure hashing algorithm (not md5 or sha-1) and not stored in </w:t>
-          </w:r>
-          <w:r>
-            <w:rPr>
-              <w:rFonts w:cs="Arial"/>
-              <w:szCs w:val="24"/>
-            </w:rPr>
-            <w:t>plain text</w:t>
-          </w:r>
-          <w:r>
-            <w:rPr>
-              <w:rFonts w:cs="Arial"/>
-              <w:szCs w:val="24"/>
-            </w:rPr>
-            <w:t>.</w:t>
+            <w:t>Automatic HTTP redirection to HTTPS.</w:t>
           </w:r>
         </w:p>
         <w:p>
           <w:pPr>
-            <w:jc w:val="both"/>
-            <w:rPr>
-              <w:rFonts w:cs="Arial"/>
-              <w:szCs w:val="24"/>
-            </w:rPr>
+            <w:pStyle w:val="ListParagraph"/>
+            <w:numPr>
+              <w:ilvl w:val="0"/>
+              <w:numId w:val="18"/>
+            </w:numPr>
           </w:pPr>
           <w:r>
-            <w:rPr>
-              <w:rFonts w:cs="Arial"/>
-              <w:szCs w:val="24"/>
-            </w:rPr>
-            <w:t xml:space="preserve">During </w:t>
-          </w:r>
-          <w:r>
-            <w:rPr>
-              <w:rFonts w:cs="Arial"/>
-              <w:szCs w:val="24"/>
-            </w:rPr>
-            <w:t xml:space="preserve">the </w:t>
-          </w:r>
-          <w:r>
-            <w:rPr>
-              <w:rFonts w:cs="Arial"/>
-              <w:szCs w:val="24"/>
-            </w:rPr>
-            <w:t>development of the application</w:t>
-          </w:r>
-          <w:r>
-            <w:rPr>
-              <w:rFonts w:cs="Arial"/>
-              <w:szCs w:val="24"/>
-            </w:rPr>
-            <w:t>,</w:t>
-          </w:r>
-          <w:r>
-            <w:rPr>
-              <w:rFonts w:cs="Arial"/>
-              <w:szCs w:val="24"/>
-            </w:rPr>
-            <w:t xml:space="preserve"> there are particular areas to focus on with </w:t>
-          </w:r>
-          <w:r>
-            <w:rPr>
-              <w:rFonts w:cs="Arial"/>
-              <w:szCs w:val="24"/>
-            </w:rPr>
-            <w:t>regard</w:t>
-          </w:r>
-          <w:r>
-            <w:rPr>
-              <w:rFonts w:cs="Arial"/>
-              <w:szCs w:val="24"/>
-            </w:rPr>
-            <w:t xml:space="preserve"> to keeping the application secure. </w:t>
+            <w:t>Password policy enforcement for user accounts.</w:t>
           </w:r>
         </w:p>
         <w:p>
           <w:pPr>
-            <w:jc w:val="both"/>
-            <w:rPr>
-              <w:rFonts w:cs="Arial"/>
-              <w:szCs w:val="24"/>
-            </w:rPr>
+            <w:pStyle w:val="ListParagraph"/>
+            <w:numPr>
+              <w:ilvl w:val="0"/>
+              <w:numId w:val="18"/>
+            </w:numPr>
           </w:pPr>
           <w:r>
-            <w:rPr>
-              <w:rFonts w:cs="Arial"/>
-              <w:szCs w:val="24"/>
-            </w:rPr>
-            <w:t>Due to a SQL database/web front-end setup</w:t>
-          </w:r>
-          <w:r>
-            <w:rPr>
-              <w:rFonts w:cs="Arial"/>
-              <w:szCs w:val="24"/>
-            </w:rPr>
-            <w:t>,</w:t>
-          </w:r>
-          <w:r>
-            <w:rPr>
-              <w:rFonts w:cs="Arial"/>
-              <w:szCs w:val="24"/>
-            </w:rPr>
-            <w:t xml:space="preserve"> strict input validation will be </w:t>
-          </w:r>
-          <w:r>
-            <w:rPr>
-              <w:rFonts w:cs="Arial"/>
-              <w:szCs w:val="24"/>
-            </w:rPr>
-            <w:t>critical; enforcing</w:t>
-          </w:r>
-          <w:r>
-            <w:rPr>
-              <w:rFonts w:cs="Arial"/>
-              <w:szCs w:val="24"/>
-            </w:rPr>
-            <w:t xml:space="preserve"> strict </w:t>
-          </w:r>
-          <w:r>
-            <w:rPr>
-              <w:rFonts w:cs="Arial"/>
-              <w:szCs w:val="24"/>
-            </w:rPr>
-            <w:t>input validation</w:t>
-          </w:r>
-          <w:r>
-            <w:rPr>
-              <w:rFonts w:cs="Arial"/>
-              <w:szCs w:val="24"/>
-            </w:rPr>
-            <w:t xml:space="preserve"> at both the </w:t>
-          </w:r>
-          <w:r>
-            <w:rPr>
-              <w:rFonts w:cs="Arial"/>
-              <w:szCs w:val="24"/>
-            </w:rPr>
-            <w:t>client side</w:t>
-          </w:r>
-          <w:r>
-            <w:rPr>
-              <w:rFonts w:cs="Arial"/>
-              <w:szCs w:val="24"/>
-            </w:rPr>
-            <w:t xml:space="preserve"> of the application and </w:t>
-          </w:r>
-          <w:r>
-            <w:rPr>
-              <w:rFonts w:cs="Arial"/>
-              <w:szCs w:val="24"/>
-            </w:rPr>
-            <w:t>the server side</w:t>
-          </w:r>
-          <w:r>
-            <w:rPr>
-              <w:rFonts w:cs="Arial"/>
-              <w:szCs w:val="24"/>
-            </w:rPr>
-            <w:t xml:space="preserve"> will reduce many risks from </w:t>
-          </w:r>
-          <w:r>
-            <w:rPr>
-              <w:rFonts w:cs="Arial"/>
-              <w:szCs w:val="24"/>
-            </w:rPr>
-            <w:t>command injection</w:t>
-          </w:r>
-          <w:r>
-            <w:rPr>
-              <w:rFonts w:cs="Arial"/>
-              <w:szCs w:val="24"/>
-            </w:rPr>
-            <w:t>, buffer-overflow attacks and the old but still possible SQL injection attacks.</w:t>
+            <w:t>Testing framework documentation and deployed application testing.</w:t>
           </w:r>
         </w:p>
         <w:p>
           <w:pPr>
-            <w:jc w:val="both"/>
-            <w:rPr>
-              <w:rFonts w:cs="Arial"/>
-              <w:szCs w:val="24"/>
-            </w:rPr>
+            <w:pStyle w:val="ListParagraph"/>
           </w:pPr>
-          <w:r>
-            <w:rPr>
-              <w:rFonts w:cs="Arial"/>
-              <w:szCs w:val="24"/>
-            </w:rPr>
-            <w:t>Development of the application should include functionality to redirect incoming HTTP traffic to an HTTPS secure connection</w:t>
-          </w:r>
-          <w:r>
-            <w:rPr>
-              <w:rFonts w:cs="Arial"/>
-              <w:szCs w:val="24"/>
-            </w:rPr>
-            <w:t>, and this</w:t>
-          </w:r>
-          <w:r>
-            <w:rPr>
-              <w:rFonts w:cs="Arial"/>
-              <w:szCs w:val="24"/>
-            </w:rPr>
-            <w:t xml:space="preserve"> should be done automatically behind the scenes to provide security benefits without confusing or placing the responsibility onto the user.</w:t>
-          </w:r>
         </w:p>
         <w:p>
           <w:pPr>
-            <w:jc w:val="both"/>
-            <w:rPr>
-              <w:rFonts w:cs="Arial"/>
-              <w:szCs w:val="24"/>
-            </w:rPr>
+            <w:pStyle w:val="Heading3"/>
           </w:pPr>
           <w:r>
-            <w:rPr>
-              <w:rFonts w:cs="Arial"/>
-              <w:szCs w:val="24"/>
-            </w:rPr>
-            <w:t xml:space="preserve">Appropriate secure headers should be used </w:t>
-          </w:r>
-          <w:r>
-            <w:rPr>
-              <w:rFonts w:cs="Arial"/>
-              <w:szCs w:val="24"/>
-            </w:rPr>
-            <w:t xml:space="preserve">in </w:t>
-          </w:r>
-          <w:r>
-            <w:rPr>
-              <w:rFonts w:cs="Arial"/>
-              <w:szCs w:val="24"/>
-            </w:rPr>
-            <w:t>order to mitigate the risks from cross-site scripting attacks and clickjacking.</w:t>
+            <w:t>Current Status</w:t>
+          </w:r>
+        </w:p>
+        <w:p/>
+        <w:p>
+          <w:pPr>
+            <w:ind w:left="720"/>
+          </w:pPr>
+          <w:r>
+            <w:t>The application structure is set, the team are following best practices to the best of their abilities during the development so far.</w:t>
           </w:r>
         </w:p>
         <w:p>
           <w:pPr>
-            <w:jc w:val="both"/>
-            <w:rPr>
-              <w:rFonts w:cs="Arial"/>
-              <w:szCs w:val="24"/>
-            </w:rPr>
+            <w:pStyle w:val="ListParagraph"/>
           </w:pPr>
           <w:r>
-            <w:rPr>
-              <w:rFonts w:cs="Arial"/>
-              <w:szCs w:val="24"/>
-            </w:rPr>
+            <w:t xml:space="preserve">The password hashing algorithm to be used in the application has been agreed with the team to be </w:t>
+          </w:r>
+          <w:proofErr w:type="spellStart"/>
+          <w:r>
+            <w:t>Bcrypt</w:t>
+          </w:r>
+          <w:proofErr w:type="spellEnd"/>
+          <w:r>
+            <w:t xml:space="preserve">, currently the user login functionality is not implemented however the basic </w:t>
+          </w:r>
+          <w:proofErr w:type="spellStart"/>
+          <w:r>
+            <w:t>Bcrypt</w:t>
+          </w:r>
+          <w:proofErr w:type="spellEnd"/>
+          <w:r>
+            <w:t xml:space="preserve"> initialisation has been placed.</w:t>
+          </w:r>
+        </w:p>
+        <w:p>
+          <w:pPr>
+            <w:pStyle w:val="ListParagraph"/>
+          </w:pPr>
+        </w:p>
+        <w:p>
+          <w:pPr>
+            <w:pStyle w:val="ListParagraph"/>
+          </w:pPr>
+          <w:r>
+            <w:t>Input validation has not been implemented to a great degree yet as the focus has been on producing the skeleton framework of the application so far.</w:t>
+          </w:r>
+        </w:p>
+        <w:p>
+          <w:pPr>
+            <w:pStyle w:val="ListParagraph"/>
+          </w:pPr>
+        </w:p>
+        <w:p>
+          <w:pPr>
+            <w:pStyle w:val="ListParagraph"/>
+          </w:pPr>
+          <w:r>
             <w:lastRenderedPageBreak/>
-            <w:t>A password policy should be enforced for the users on the app so that they are using relatively secure passwords for their accounts</w:t>
-          </w:r>
-          <w:r>
-            <w:rPr>
-              <w:rFonts w:cs="Arial"/>
-              <w:szCs w:val="24"/>
-            </w:rPr>
-            <w:t>,</w:t>
-          </w:r>
-          <w:r>
-            <w:rPr>
-              <w:rFonts w:cs="Arial"/>
-              <w:szCs w:val="24"/>
-            </w:rPr>
-            <w:t xml:space="preserve"> for example</w:t>
-          </w:r>
-          <w:r>
-            <w:rPr>
-              <w:rFonts w:cs="Arial"/>
-              <w:szCs w:val="24"/>
-            </w:rPr>
-            <w:t>,</w:t>
-          </w:r>
-          <w:r>
-            <w:rPr>
-              <w:rFonts w:cs="Arial"/>
-              <w:szCs w:val="24"/>
-            </w:rPr>
-            <w:t xml:space="preserve"> </w:t>
-          </w:r>
-          <w:r>
-            <w:rPr>
-              <w:rFonts w:cs="Arial"/>
-              <w:szCs w:val="24"/>
-            </w:rPr>
-            <w:t xml:space="preserve">a </w:t>
-          </w:r>
-          <w:r>
-            <w:rPr>
-              <w:rFonts w:cs="Arial"/>
-              <w:szCs w:val="24"/>
-            </w:rPr>
-            <w:t>minimum of 8-chars with a mix of upper and lower-case and/or special characters. Rate-limiting the amount of unsuccessful login attempts to 3-5 is recommended as well</w:t>
-          </w:r>
-          <w:r>
-            <w:rPr>
-              <w:rFonts w:cs="Arial"/>
-              <w:szCs w:val="24"/>
-            </w:rPr>
-            <w:t>; this</w:t>
-          </w:r>
-          <w:r>
-            <w:rPr>
-              <w:rFonts w:cs="Arial"/>
-              <w:szCs w:val="24"/>
-            </w:rPr>
-            <w:t xml:space="preserve"> is to reduce the risks from brute-force/dictionary attacks against user accounts.</w:t>
+            <w:t>There is no live deployment of the application so far, all interactions with the app are currently local.</w:t>
+          </w:r>
+        </w:p>
+        <w:p>
+          <w:pPr>
+            <w:pStyle w:val="ListParagraph"/>
+          </w:pPr>
+        </w:p>
+        <w:p>
+          <w:pPr>
+            <w:pStyle w:val="ListParagraph"/>
+          </w:pPr>
+          <w:r>
+            <w:t>User account functionality is not active at this current moment.</w:t>
+          </w:r>
+        </w:p>
+        <w:p>
+          <w:pPr>
+            <w:pStyle w:val="ListParagraph"/>
+          </w:pPr>
+        </w:p>
+        <w:p>
+          <w:pPr>
+            <w:pStyle w:val="ListParagraph"/>
+          </w:pPr>
+          <w:r>
+            <w:t>A testing framework has been created to cover functionality testing, user experience and security testing</w:t>
+          </w:r>
+          <w:r>
+            <w:t>. This is almost ready to go when a deployed version of the app is completed.</w:t>
+          </w:r>
+        </w:p>
+        <w:p>
+          <w:pPr>
+            <w:pStyle w:val="ListParagraph"/>
+          </w:pPr>
+        </w:p>
+        <w:p>
+          <w:pPr>
+            <w:pStyle w:val="Heading3"/>
+          </w:pPr>
+          <w:r>
+            <w:t>Outstanding Objectives</w:t>
+          </w:r>
+        </w:p>
+        <w:p>
+          <w:pPr>
+            <w:pStyle w:val="ListParagraph"/>
+          </w:pPr>
+        </w:p>
+        <w:p>
+          <w:pPr>
+            <w:pStyle w:val="ListParagraph"/>
+          </w:pPr>
+          <w:r>
+            <w:t>The following are requirements still to be completed for the security and testing section.</w:t>
+          </w:r>
+        </w:p>
+        <w:p>
+          <w:pPr>
+            <w:pStyle w:val="ListParagraph"/>
+          </w:pPr>
+        </w:p>
+        <w:p>
+          <w:pPr>
+            <w:pStyle w:val="ListParagraph"/>
+            <w:numPr>
+              <w:ilvl w:val="0"/>
+              <w:numId w:val="22"/>
+            </w:numPr>
+          </w:pPr>
+          <w:r>
+            <w:t>Ensure that information stored on the database is encrypted.</w:t>
+          </w:r>
+        </w:p>
+        <w:p>
+          <w:pPr>
+            <w:pStyle w:val="ListParagraph"/>
+            <w:numPr>
+              <w:ilvl w:val="0"/>
+              <w:numId w:val="22"/>
+            </w:numPr>
+          </w:pPr>
+          <w:r>
+            <w:t xml:space="preserve">Full implementation of </w:t>
+          </w:r>
+          <w:proofErr w:type="spellStart"/>
+          <w:r>
+            <w:t>Bcrypt</w:t>
+          </w:r>
+          <w:proofErr w:type="spellEnd"/>
+          <w:r>
+            <w:t xml:space="preserve"> into the user authentication process.</w:t>
+          </w:r>
+        </w:p>
+        <w:p>
+          <w:pPr>
+            <w:pStyle w:val="ListParagraph"/>
+            <w:numPr>
+              <w:ilvl w:val="0"/>
+              <w:numId w:val="22"/>
+            </w:numPr>
+          </w:pPr>
+          <w:r>
+            <w:t>Implementation of strict input validation.</w:t>
+          </w:r>
+        </w:p>
+        <w:p>
+          <w:pPr>
+            <w:pStyle w:val="ListParagraph"/>
+            <w:numPr>
+              <w:ilvl w:val="0"/>
+              <w:numId w:val="22"/>
+            </w:numPr>
+          </w:pPr>
+          <w:r>
+            <w:t>Automatic HTTP redirection to HTTPS</w:t>
+          </w:r>
+          <w:r>
+            <w:t xml:space="preserve"> on live connections.</w:t>
+          </w:r>
+        </w:p>
+        <w:p>
+          <w:pPr>
+            <w:pStyle w:val="ListParagraph"/>
+            <w:numPr>
+              <w:ilvl w:val="0"/>
+              <w:numId w:val="22"/>
+            </w:numPr>
+          </w:pPr>
+          <w:r>
+            <w:t>Password policy enforcement for user accounts.</w:t>
           </w:r>
         </w:p>
         <w:p>
@@ -6109,6 +5900,7 @@
           </w:pPr>
           <w:bookmarkStart w:id="9" w:name="_Toc126931938"/>
           <w:r>
+            <w:lastRenderedPageBreak/>
             <w:t>Deliverables</w:t>
           </w:r>
           <w:r>
@@ -6230,7 +6022,6 @@
           </w:pPr>
           <w:bookmarkStart w:id="10" w:name="_Toc126931939"/>
           <w:r>
-            <w:lastRenderedPageBreak/>
             <w:t>Deliverable’s</w:t>
           </w:r>
           <w:r>
@@ -6269,11 +6060,19 @@
             </w:rPr>
             <w:t xml:space="preserve"> along with the development of the </w:t>
           </w:r>
-          <w:r>
-            <w:rPr>
-              <w:rFonts w:cs="Arial"/>
-            </w:rPr>
-            <w:t xml:space="preserve">server side administration </w:t>
+          <w:proofErr w:type="gramStart"/>
+          <w:r>
+            <w:rPr>
+              <w:rFonts w:cs="Arial"/>
+            </w:rPr>
+            <w:t>server side</w:t>
+          </w:r>
+          <w:proofErr w:type="gramEnd"/>
+          <w:r>
+            <w:rPr>
+              <w:rFonts w:cs="Arial"/>
+            </w:rPr>
+            <w:t xml:space="preserve"> administration </w:t>
           </w:r>
           <w:r>
             <w:rPr>
@@ -6850,7 +6649,15 @@
             <w:jc w:val="both"/>
           </w:pPr>
           <w:r>
-            <w:t xml:space="preserve">Given this project is an academic exercise that has real world benefits for a selection of the community the costs are negligible.  There is some time by the stakeholders coordinating the relationships between the PT and MS.  There will be some out of pocket expenses in terms of milage for the consultations and presentations to the MS by PT. </w:t>
+            <w:t xml:space="preserve">Given this project is an academic exercise that has real world benefits for a selection of the community the costs are negligible.  There is some time by the stakeholders coordinating the relationships between the PT and MS.  There will be some </w:t>
+          </w:r>
+          <w:proofErr w:type="gramStart"/>
+          <w:r>
+            <w:t>out of pocket</w:t>
+          </w:r>
+          <w:proofErr w:type="gramEnd"/>
+          <w:r>
+            <w:t xml:space="preserve"> expenses in terms of milage for the consultations and presentations to the MS by PT. </w:t>
           </w:r>
         </w:p>
         <w:p>
@@ -6859,6 +6666,7 @@
             <w:jc w:val="both"/>
           </w:pPr>
           <w:r>
+            <w:lastRenderedPageBreak/>
             <w:t xml:space="preserve">The PT is guided by Napier University regarding the </w:t>
           </w:r>
           <w:r>
@@ -7190,8 +6998,18 @@
                     <w:szCs w:val="22"/>
                     <w:lang w:eastAsia="en-GB"/>
                   </w:rPr>
-                  <w:t>Ron Skirving</w:t>
-                </w:r>
+                  <w:t xml:space="preserve">Ron </w:t>
+                </w:r>
+                <w:proofErr w:type="spellStart"/>
+                <w:r>
+                  <w:rPr>
+                    <w:sz w:val="22"/>
+                    <w:szCs w:val="22"/>
+                    <w:lang w:eastAsia="en-GB"/>
+                  </w:rPr>
+                  <w:t>Skirving</w:t>
+                </w:r>
+                <w:proofErr w:type="spellEnd"/>
               </w:p>
             </w:tc>
             <w:tc>
@@ -8591,7 +8409,27 @@
                 <w:szCs w:val="18"/>
                 <w:lang w:eastAsia="en-GB"/>
               </w:rPr>
-              <w:t xml:space="preserve">Testing and Adjust </w:t>
+              <w:t xml:space="preserve">Testing and </w:t>
+            </w:r>
+            <w:proofErr w:type="gramStart"/>
+            <w:r>
+              <w:rPr>
+                <w:rFonts w:eastAsia="Times New Roman" w:cs="Arial"/>
+                <w:sz w:val="18"/>
+                <w:szCs w:val="18"/>
+                <w:lang w:eastAsia="en-GB"/>
+              </w:rPr>
+              <w:t>Adjust</w:t>
+            </w:r>
+            <w:proofErr w:type="gramEnd"/>
+            <w:r>
+              <w:rPr>
+                <w:rFonts w:eastAsia="Times New Roman" w:cs="Arial"/>
+                <w:sz w:val="18"/>
+                <w:szCs w:val="18"/>
+                <w:lang w:eastAsia="en-GB"/>
+              </w:rPr>
+              <w:t xml:space="preserve"> </w:t>
             </w:r>
           </w:p>
         </w:tc>
@@ -8927,7 +8765,27 @@
                 <w:szCs w:val="18"/>
                 <w:lang w:eastAsia="en-GB"/>
               </w:rPr>
-              <w:t xml:space="preserve">Testing and Adjust </w:t>
+              <w:t xml:space="preserve">Testing and </w:t>
+            </w:r>
+            <w:proofErr w:type="gramStart"/>
+            <w:r>
+              <w:rPr>
+                <w:rFonts w:eastAsia="Times New Roman" w:cs="Arial"/>
+                <w:sz w:val="18"/>
+                <w:szCs w:val="18"/>
+                <w:lang w:eastAsia="en-GB"/>
+              </w:rPr>
+              <w:t>Adjust</w:t>
+            </w:r>
+            <w:proofErr w:type="gramEnd"/>
+            <w:r>
+              <w:rPr>
+                <w:rFonts w:eastAsia="Times New Roman" w:cs="Arial"/>
+                <w:sz w:val="18"/>
+                <w:szCs w:val="18"/>
+                <w:lang w:eastAsia="en-GB"/>
+              </w:rPr>
+              <w:t xml:space="preserve"> </w:t>
             </w:r>
           </w:p>
         </w:tc>
@@ -9263,7 +9121,27 @@
                 <w:szCs w:val="18"/>
                 <w:lang w:eastAsia="en-GB"/>
               </w:rPr>
-              <w:t xml:space="preserve">Testing and Adjust </w:t>
+              <w:t xml:space="preserve">Testing and </w:t>
+            </w:r>
+            <w:proofErr w:type="gramStart"/>
+            <w:r>
+              <w:rPr>
+                <w:rFonts w:eastAsia="Times New Roman" w:cs="Arial"/>
+                <w:sz w:val="18"/>
+                <w:szCs w:val="18"/>
+                <w:lang w:eastAsia="en-GB"/>
+              </w:rPr>
+              <w:t>Adjust</w:t>
+            </w:r>
+            <w:proofErr w:type="gramEnd"/>
+            <w:r>
+              <w:rPr>
+                <w:rFonts w:eastAsia="Times New Roman" w:cs="Arial"/>
+                <w:sz w:val="18"/>
+                <w:szCs w:val="18"/>
+                <w:lang w:eastAsia="en-GB"/>
+              </w:rPr>
+              <w:t xml:space="preserve"> </w:t>
             </w:r>
           </w:p>
         </w:tc>
@@ -9599,7 +9477,27 @@
                 <w:szCs w:val="18"/>
                 <w:lang w:eastAsia="en-GB"/>
               </w:rPr>
-              <w:t xml:space="preserve">Testing and Adjust </w:t>
+              <w:t xml:space="preserve">Testing and </w:t>
+            </w:r>
+            <w:proofErr w:type="gramStart"/>
+            <w:r>
+              <w:rPr>
+                <w:rFonts w:eastAsia="Times New Roman" w:cs="Arial"/>
+                <w:sz w:val="18"/>
+                <w:szCs w:val="18"/>
+                <w:lang w:eastAsia="en-GB"/>
+              </w:rPr>
+              <w:t>Adjust</w:t>
+            </w:r>
+            <w:proofErr w:type="gramEnd"/>
+            <w:r>
+              <w:rPr>
+                <w:rFonts w:eastAsia="Times New Roman" w:cs="Arial"/>
+                <w:sz w:val="18"/>
+                <w:szCs w:val="18"/>
+                <w:lang w:eastAsia="en-GB"/>
+              </w:rPr>
+              <w:t xml:space="preserve"> </w:t>
             </w:r>
           </w:p>
         </w:tc>
@@ -9935,7 +9833,27 @@
                 <w:szCs w:val="18"/>
                 <w:lang w:eastAsia="en-GB"/>
               </w:rPr>
-              <w:t xml:space="preserve">Testing and Adjust </w:t>
+              <w:t xml:space="preserve">Testing and </w:t>
+            </w:r>
+            <w:proofErr w:type="gramStart"/>
+            <w:r>
+              <w:rPr>
+                <w:rFonts w:eastAsia="Times New Roman" w:cs="Arial"/>
+                <w:sz w:val="18"/>
+                <w:szCs w:val="18"/>
+                <w:lang w:eastAsia="en-GB"/>
+              </w:rPr>
+              <w:t>Adjust</w:t>
+            </w:r>
+            <w:proofErr w:type="gramEnd"/>
+            <w:r>
+              <w:rPr>
+                <w:rFonts w:eastAsia="Times New Roman" w:cs="Arial"/>
+                <w:sz w:val="18"/>
+                <w:szCs w:val="18"/>
+                <w:lang w:eastAsia="en-GB"/>
+              </w:rPr>
+              <w:t xml:space="preserve"> </w:t>
             </w:r>
           </w:p>
         </w:tc>
@@ -10271,7 +10189,27 @@
                 <w:szCs w:val="18"/>
                 <w:lang w:eastAsia="en-GB"/>
               </w:rPr>
-              <w:t xml:space="preserve">Testing and Adjust </w:t>
+              <w:t xml:space="preserve">Testing and </w:t>
+            </w:r>
+            <w:proofErr w:type="gramStart"/>
+            <w:r>
+              <w:rPr>
+                <w:rFonts w:eastAsia="Times New Roman" w:cs="Arial"/>
+                <w:sz w:val="18"/>
+                <w:szCs w:val="18"/>
+                <w:lang w:eastAsia="en-GB"/>
+              </w:rPr>
+              <w:t>Adjust</w:t>
+            </w:r>
+            <w:proofErr w:type="gramEnd"/>
+            <w:r>
+              <w:rPr>
+                <w:rFonts w:eastAsia="Times New Roman" w:cs="Arial"/>
+                <w:sz w:val="18"/>
+                <w:szCs w:val="18"/>
+                <w:lang w:eastAsia="en-GB"/>
+              </w:rPr>
+              <w:t xml:space="preserve"> </w:t>
             </w:r>
           </w:p>
         </w:tc>
@@ -10607,7 +10545,27 @@
                 <w:szCs w:val="18"/>
                 <w:lang w:eastAsia="en-GB"/>
               </w:rPr>
-              <w:t xml:space="preserve">Testing and Adjust </w:t>
+              <w:t xml:space="preserve">Testing and </w:t>
+            </w:r>
+            <w:proofErr w:type="gramStart"/>
+            <w:r>
+              <w:rPr>
+                <w:rFonts w:eastAsia="Times New Roman" w:cs="Arial"/>
+                <w:sz w:val="18"/>
+                <w:szCs w:val="18"/>
+                <w:lang w:eastAsia="en-GB"/>
+              </w:rPr>
+              <w:t>Adjust</w:t>
+            </w:r>
+            <w:proofErr w:type="gramEnd"/>
+            <w:r>
+              <w:rPr>
+                <w:rFonts w:eastAsia="Times New Roman" w:cs="Arial"/>
+                <w:sz w:val="18"/>
+                <w:szCs w:val="18"/>
+                <w:lang w:eastAsia="en-GB"/>
+              </w:rPr>
+              <w:t xml:space="preserve"> </w:t>
             </w:r>
           </w:p>
         </w:tc>
@@ -12891,7 +12849,43 @@
           <w:color w:val="000000"/>
           <w:szCs w:val="24"/>
         </w:rPr>
-        <w:t xml:space="preserve">You guys made that really easy. Great report. If I can get half of the composure and detail into mine </w:t>
+        <w:t xml:space="preserve">You guys made that </w:t>
+      </w:r>
+      <w:proofErr w:type="gramStart"/>
+      <w:r>
+        <w:rPr>
+          <w:rFonts w:eastAsia="Times New Roman"/>
+          <w:color w:val="000000"/>
+          <w:szCs w:val="24"/>
+        </w:rPr>
+        <w:t>really easy</w:t>
+      </w:r>
+      <w:proofErr w:type="gramEnd"/>
+      <w:r>
+        <w:rPr>
+          <w:rFonts w:eastAsia="Times New Roman"/>
+          <w:color w:val="000000"/>
+          <w:szCs w:val="24"/>
+        </w:rPr>
+        <w:t xml:space="preserve">. Great report. If I can get half of the composure and detail into </w:t>
+      </w:r>
+      <w:proofErr w:type="gramStart"/>
+      <w:r>
+        <w:rPr>
+          <w:rFonts w:eastAsia="Times New Roman"/>
+          <w:color w:val="000000"/>
+          <w:szCs w:val="24"/>
+        </w:rPr>
+        <w:t>mine</w:t>
+      </w:r>
+      <w:proofErr w:type="gramEnd"/>
+      <w:r>
+        <w:rPr>
+          <w:rFonts w:eastAsia="Times New Roman"/>
+          <w:color w:val="000000"/>
+          <w:szCs w:val="24"/>
+        </w:rPr>
+        <w:t xml:space="preserve"> </w:t>
       </w:r>
       <w:r>
         <w:rPr>
@@ -13112,8 +13106,17 @@
           <w:b/>
           <w:bCs/>
         </w:rPr>
-        <w:t>Response and actions taken</w:t>
+        <w:t xml:space="preserve">Response and actions </w:t>
       </w:r>
+      <w:proofErr w:type="gramStart"/>
+      <w:r>
+        <w:rPr>
+          <w:b/>
+          <w:bCs/>
+        </w:rPr>
+        <w:t>taken</w:t>
+      </w:r>
+      <w:proofErr w:type="gramEnd"/>
     </w:p>
     <w:p>
       <w:pPr>
@@ -13230,8 +13233,17 @@
           <w:b/>
           <w:bCs/>
         </w:rPr>
-        <w:t>Response and actions taken</w:t>
+        <w:t xml:space="preserve">Response and actions </w:t>
       </w:r>
+      <w:proofErr w:type="gramStart"/>
+      <w:r>
+        <w:rPr>
+          <w:b/>
+          <w:bCs/>
+        </w:rPr>
+        <w:t>taken</w:t>
+      </w:r>
+      <w:proofErr w:type="gramEnd"/>
     </w:p>
     <w:p>
       <w:pPr>
@@ -13266,8 +13278,17 @@
           <w:b/>
           <w:bCs/>
         </w:rPr>
-        <w:t>Follow-up register</w:t>
+        <w:t xml:space="preserve">Follow-up </w:t>
       </w:r>
+      <w:proofErr w:type="gramStart"/>
+      <w:r>
+        <w:rPr>
+          <w:b/>
+          <w:bCs/>
+        </w:rPr>
+        <w:t>register</w:t>
+      </w:r>
+      <w:proofErr w:type="gramEnd"/>
     </w:p>
     <w:p>
       <w:pPr>
@@ -13317,8 +13338,17 @@
           <w:bCs/>
         </w:rPr>
         <w:lastRenderedPageBreak/>
-        <w:t>Response and actions taken</w:t>
+        <w:t xml:space="preserve">Response and actions </w:t>
       </w:r>
+      <w:proofErr w:type="gramStart"/>
+      <w:r>
+        <w:rPr>
+          <w:b/>
+          <w:bCs/>
+        </w:rPr>
+        <w:t>taken</w:t>
+      </w:r>
+      <w:proofErr w:type="gramEnd"/>
     </w:p>
     <w:p>
       <w:pPr>
@@ -13416,7 +13446,15 @@
         <w:t>appealing,</w:t>
       </w:r>
       <w:r>
-        <w:t xml:space="preserve"> and the information is detailed and more than covers the required information. If you folks don’t get a good mark </w:t>
+        <w:t xml:space="preserve"> and the information is detailed and more than covers the required information. If you folks don’t get a good </w:t>
+      </w:r>
+      <w:proofErr w:type="gramStart"/>
+      <w:r>
+        <w:t>mark</w:t>
+      </w:r>
+      <w:proofErr w:type="gramEnd"/>
+      <w:r>
+        <w:t xml:space="preserve"> </w:t>
       </w:r>
       <w:r>
         <w:t>I’ll</w:t>
@@ -13437,8 +13475,17 @@
           <w:b/>
           <w:bCs/>
         </w:rPr>
-        <w:t>Response and actions taken</w:t>
+        <w:t xml:space="preserve">Response and actions </w:t>
       </w:r>
+      <w:proofErr w:type="gramStart"/>
+      <w:r>
+        <w:rPr>
+          <w:b/>
+          <w:bCs/>
+        </w:rPr>
+        <w:t>taken</w:t>
+      </w:r>
+      <w:proofErr w:type="gramEnd"/>
     </w:p>
     <w:p>
       <w:pPr>
@@ -14432,6 +14479,119 @@
     </w:lvl>
   </w:abstractNum>
   <w:abstractNum w:abstractNumId="3" w15:restartNumberingAfterBreak="0">
+    <w:nsid w:val="1BAF35EB"/>
+    <w:multiLevelType w:val="hybridMultilevel"/>
+    <w:tmpl w:val="90800CD2"/>
+    <w:lvl w:ilvl="0" w:tplc="08090001">
+      <w:start w:val="1"/>
+      <w:numFmt w:val="bullet"/>
+      <w:lvlText w:val=""/>
+      <w:lvlJc w:val="left"/>
+      <w:pPr>
+        <w:ind w:left="1440" w:hanging="360"/>
+      </w:pPr>
+      <w:rPr>
+        <w:rFonts w:ascii="Symbol" w:hAnsi="Symbol" w:hint="default"/>
+      </w:rPr>
+    </w:lvl>
+    <w:lvl w:ilvl="1" w:tplc="08090003" w:tentative="1">
+      <w:start w:val="1"/>
+      <w:numFmt w:val="bullet"/>
+      <w:lvlText w:val="o"/>
+      <w:lvlJc w:val="left"/>
+      <w:pPr>
+        <w:ind w:left="2160" w:hanging="360"/>
+      </w:pPr>
+      <w:rPr>
+        <w:rFonts w:ascii="Courier New" w:hAnsi="Courier New" w:cs="Courier New" w:hint="default"/>
+      </w:rPr>
+    </w:lvl>
+    <w:lvl w:ilvl="2" w:tplc="08090005" w:tentative="1">
+      <w:start w:val="1"/>
+      <w:numFmt w:val="bullet"/>
+      <w:lvlText w:val=""/>
+      <w:lvlJc w:val="left"/>
+      <w:pPr>
+        <w:ind w:left="2880" w:hanging="360"/>
+      </w:pPr>
+      <w:rPr>
+        <w:rFonts w:ascii="Wingdings" w:hAnsi="Wingdings" w:hint="default"/>
+      </w:rPr>
+    </w:lvl>
+    <w:lvl w:ilvl="3" w:tplc="08090001" w:tentative="1">
+      <w:start w:val="1"/>
+      <w:numFmt w:val="bullet"/>
+      <w:lvlText w:val=""/>
+      <w:lvlJc w:val="left"/>
+      <w:pPr>
+        <w:ind w:left="3600" w:hanging="360"/>
+      </w:pPr>
+      <w:rPr>
+        <w:rFonts w:ascii="Symbol" w:hAnsi="Symbol" w:hint="default"/>
+      </w:rPr>
+    </w:lvl>
+    <w:lvl w:ilvl="4" w:tplc="08090003" w:tentative="1">
+      <w:start w:val="1"/>
+      <w:numFmt w:val="bullet"/>
+      <w:lvlText w:val="o"/>
+      <w:lvlJc w:val="left"/>
+      <w:pPr>
+        <w:ind w:left="4320" w:hanging="360"/>
+      </w:pPr>
+      <w:rPr>
+        <w:rFonts w:ascii="Courier New" w:hAnsi="Courier New" w:cs="Courier New" w:hint="default"/>
+      </w:rPr>
+    </w:lvl>
+    <w:lvl w:ilvl="5" w:tplc="08090005" w:tentative="1">
+      <w:start w:val="1"/>
+      <w:numFmt w:val="bullet"/>
+      <w:lvlText w:val=""/>
+      <w:lvlJc w:val="left"/>
+      <w:pPr>
+        <w:ind w:left="5040" w:hanging="360"/>
+      </w:pPr>
+      <w:rPr>
+        <w:rFonts w:ascii="Wingdings" w:hAnsi="Wingdings" w:hint="default"/>
+      </w:rPr>
+    </w:lvl>
+    <w:lvl w:ilvl="6" w:tplc="08090001" w:tentative="1">
+      <w:start w:val="1"/>
+      <w:numFmt w:val="bullet"/>
+      <w:lvlText w:val=""/>
+      <w:lvlJc w:val="left"/>
+      <w:pPr>
+        <w:ind w:left="5760" w:hanging="360"/>
+      </w:pPr>
+      <w:rPr>
+        <w:rFonts w:ascii="Symbol" w:hAnsi="Symbol" w:hint="default"/>
+      </w:rPr>
+    </w:lvl>
+    <w:lvl w:ilvl="7" w:tplc="08090003" w:tentative="1">
+      <w:start w:val="1"/>
+      <w:numFmt w:val="bullet"/>
+      <w:lvlText w:val="o"/>
+      <w:lvlJc w:val="left"/>
+      <w:pPr>
+        <w:ind w:left="6480" w:hanging="360"/>
+      </w:pPr>
+      <w:rPr>
+        <w:rFonts w:ascii="Courier New" w:hAnsi="Courier New" w:cs="Courier New" w:hint="default"/>
+      </w:rPr>
+    </w:lvl>
+    <w:lvl w:ilvl="8" w:tplc="08090005" w:tentative="1">
+      <w:start w:val="1"/>
+      <w:numFmt w:val="bullet"/>
+      <w:lvlText w:val=""/>
+      <w:lvlJc w:val="left"/>
+      <w:pPr>
+        <w:ind w:left="7200" w:hanging="360"/>
+      </w:pPr>
+      <w:rPr>
+        <w:rFonts w:ascii="Wingdings" w:hAnsi="Wingdings" w:hint="default"/>
+      </w:rPr>
+    </w:lvl>
+  </w:abstractNum>
+  <w:abstractNum w:abstractNumId="4" w15:restartNumberingAfterBreak="0">
     <w:nsid w:val="1C2F7E73"/>
     <w:multiLevelType w:val="hybridMultilevel"/>
     <w:tmpl w:val="8DBE1656"/>
@@ -14544,7 +14704,7 @@
       </w:rPr>
     </w:lvl>
   </w:abstractNum>
-  <w:abstractNum w:abstractNumId="4" w15:restartNumberingAfterBreak="0">
+  <w:abstractNum w:abstractNumId="5" w15:restartNumberingAfterBreak="0">
     <w:nsid w:val="1C3E2114"/>
     <w:multiLevelType w:val="multilevel"/>
     <w:tmpl w:val="09263244"/>
@@ -14630,7 +14790,7 @@
       </w:pPr>
     </w:lvl>
   </w:abstractNum>
-  <w:abstractNum w:abstractNumId="5" w15:restartNumberingAfterBreak="0">
+  <w:abstractNum w:abstractNumId="6" w15:restartNumberingAfterBreak="0">
     <w:nsid w:val="246E38E4"/>
     <w:multiLevelType w:val="hybridMultilevel"/>
     <w:tmpl w:val="9C76F89C"/>
@@ -14716,7 +14876,7 @@
       </w:pPr>
     </w:lvl>
   </w:abstractNum>
-  <w:abstractNum w:abstractNumId="6" w15:restartNumberingAfterBreak="0">
+  <w:abstractNum w:abstractNumId="7" w15:restartNumberingAfterBreak="0">
     <w:nsid w:val="25E046D7"/>
     <w:multiLevelType w:val="multilevel"/>
     <w:tmpl w:val="D20A8188"/>
@@ -14865,7 +15025,7 @@
       </w:rPr>
     </w:lvl>
   </w:abstractNum>
-  <w:abstractNum w:abstractNumId="7" w15:restartNumberingAfterBreak="0">
+  <w:abstractNum w:abstractNumId="8" w15:restartNumberingAfterBreak="0">
     <w:nsid w:val="271B7112"/>
     <w:multiLevelType w:val="multilevel"/>
     <w:tmpl w:val="BFF47CE4"/>
@@ -14978,7 +15138,7 @@
       </w:pPr>
     </w:lvl>
   </w:abstractNum>
-  <w:abstractNum w:abstractNumId="8" w15:restartNumberingAfterBreak="0">
+  <w:abstractNum w:abstractNumId="9" w15:restartNumberingAfterBreak="0">
     <w:nsid w:val="288653B4"/>
     <w:multiLevelType w:val="hybridMultilevel"/>
     <w:tmpl w:val="B4CC98D2"/>
@@ -15064,7 +15224,7 @@
       </w:pPr>
     </w:lvl>
   </w:abstractNum>
-  <w:abstractNum w:abstractNumId="9" w15:restartNumberingAfterBreak="0">
+  <w:abstractNum w:abstractNumId="10" w15:restartNumberingAfterBreak="0">
     <w:nsid w:val="38A72BEF"/>
     <w:multiLevelType w:val="multilevel"/>
     <w:tmpl w:val="880E146C"/>
@@ -15150,7 +15310,7 @@
       </w:pPr>
     </w:lvl>
   </w:abstractNum>
-  <w:abstractNum w:abstractNumId="10" w15:restartNumberingAfterBreak="0">
+  <w:abstractNum w:abstractNumId="11" w15:restartNumberingAfterBreak="0">
     <w:nsid w:val="3ECA060E"/>
     <w:multiLevelType w:val="hybridMultilevel"/>
     <w:tmpl w:val="CE366D26"/>
@@ -15263,7 +15423,7 @@
       </w:rPr>
     </w:lvl>
   </w:abstractNum>
-  <w:abstractNum w:abstractNumId="11" w15:restartNumberingAfterBreak="0">
+  <w:abstractNum w:abstractNumId="12" w15:restartNumberingAfterBreak="0">
     <w:nsid w:val="446B7C1D"/>
     <w:multiLevelType w:val="multilevel"/>
     <w:tmpl w:val="5A54BF1A"/>
@@ -15380,7 +15540,7 @@
       </w:pPr>
     </w:lvl>
   </w:abstractNum>
-  <w:abstractNum w:abstractNumId="12" w15:restartNumberingAfterBreak="0">
+  <w:abstractNum w:abstractNumId="13" w15:restartNumberingAfterBreak="0">
     <w:nsid w:val="46725749"/>
     <w:multiLevelType w:val="hybridMultilevel"/>
     <w:tmpl w:val="859E7A56"/>
@@ -15493,7 +15653,7 @@
       </w:rPr>
     </w:lvl>
   </w:abstractNum>
-  <w:abstractNum w:abstractNumId="13" w15:restartNumberingAfterBreak="0">
+  <w:abstractNum w:abstractNumId="14" w15:restartNumberingAfterBreak="0">
     <w:nsid w:val="488C6230"/>
     <w:multiLevelType w:val="hybridMultilevel"/>
     <w:tmpl w:val="31A63266"/>
@@ -15606,7 +15766,120 @@
       </w:rPr>
     </w:lvl>
   </w:abstractNum>
-  <w:abstractNum w:abstractNumId="14" w15:restartNumberingAfterBreak="0">
+  <w:abstractNum w:abstractNumId="15" w15:restartNumberingAfterBreak="0">
+    <w:nsid w:val="4A6E2B73"/>
+    <w:multiLevelType w:val="hybridMultilevel"/>
+    <w:tmpl w:val="4F8ACC1E"/>
+    <w:lvl w:ilvl="0" w:tplc="08090001">
+      <w:start w:val="1"/>
+      <w:numFmt w:val="bullet"/>
+      <w:lvlText w:val=""/>
+      <w:lvlJc w:val="left"/>
+      <w:pPr>
+        <w:ind w:left="1440" w:hanging="360"/>
+      </w:pPr>
+      <w:rPr>
+        <w:rFonts w:ascii="Symbol" w:hAnsi="Symbol" w:hint="default"/>
+      </w:rPr>
+    </w:lvl>
+    <w:lvl w:ilvl="1" w:tplc="08090003" w:tentative="1">
+      <w:start w:val="1"/>
+      <w:numFmt w:val="bullet"/>
+      <w:lvlText w:val="o"/>
+      <w:lvlJc w:val="left"/>
+      <w:pPr>
+        <w:ind w:left="2160" w:hanging="360"/>
+      </w:pPr>
+      <w:rPr>
+        <w:rFonts w:ascii="Courier New" w:hAnsi="Courier New" w:cs="Courier New" w:hint="default"/>
+      </w:rPr>
+    </w:lvl>
+    <w:lvl w:ilvl="2" w:tplc="08090005" w:tentative="1">
+      <w:start w:val="1"/>
+      <w:numFmt w:val="bullet"/>
+      <w:lvlText w:val=""/>
+      <w:lvlJc w:val="left"/>
+      <w:pPr>
+        <w:ind w:left="2880" w:hanging="360"/>
+      </w:pPr>
+      <w:rPr>
+        <w:rFonts w:ascii="Wingdings" w:hAnsi="Wingdings" w:hint="default"/>
+      </w:rPr>
+    </w:lvl>
+    <w:lvl w:ilvl="3" w:tplc="08090001" w:tentative="1">
+      <w:start w:val="1"/>
+      <w:numFmt w:val="bullet"/>
+      <w:lvlText w:val=""/>
+      <w:lvlJc w:val="left"/>
+      <w:pPr>
+        <w:ind w:left="3600" w:hanging="360"/>
+      </w:pPr>
+      <w:rPr>
+        <w:rFonts w:ascii="Symbol" w:hAnsi="Symbol" w:hint="default"/>
+      </w:rPr>
+    </w:lvl>
+    <w:lvl w:ilvl="4" w:tplc="08090003" w:tentative="1">
+      <w:start w:val="1"/>
+      <w:numFmt w:val="bullet"/>
+      <w:lvlText w:val="o"/>
+      <w:lvlJc w:val="left"/>
+      <w:pPr>
+        <w:ind w:left="4320" w:hanging="360"/>
+      </w:pPr>
+      <w:rPr>
+        <w:rFonts w:ascii="Courier New" w:hAnsi="Courier New" w:cs="Courier New" w:hint="default"/>
+      </w:rPr>
+    </w:lvl>
+    <w:lvl w:ilvl="5" w:tplc="08090005" w:tentative="1">
+      <w:start w:val="1"/>
+      <w:numFmt w:val="bullet"/>
+      <w:lvlText w:val=""/>
+      <w:lvlJc w:val="left"/>
+      <w:pPr>
+        <w:ind w:left="5040" w:hanging="360"/>
+      </w:pPr>
+      <w:rPr>
+        <w:rFonts w:ascii="Wingdings" w:hAnsi="Wingdings" w:hint="default"/>
+      </w:rPr>
+    </w:lvl>
+    <w:lvl w:ilvl="6" w:tplc="08090001" w:tentative="1">
+      <w:start w:val="1"/>
+      <w:numFmt w:val="bullet"/>
+      <w:lvlText w:val=""/>
+      <w:lvlJc w:val="left"/>
+      <w:pPr>
+        <w:ind w:left="5760" w:hanging="360"/>
+      </w:pPr>
+      <w:rPr>
+        <w:rFonts w:ascii="Symbol" w:hAnsi="Symbol" w:hint="default"/>
+      </w:rPr>
+    </w:lvl>
+    <w:lvl w:ilvl="7" w:tplc="08090003" w:tentative="1">
+      <w:start w:val="1"/>
+      <w:numFmt w:val="bullet"/>
+      <w:lvlText w:val="o"/>
+      <w:lvlJc w:val="left"/>
+      <w:pPr>
+        <w:ind w:left="6480" w:hanging="360"/>
+      </w:pPr>
+      <w:rPr>
+        <w:rFonts w:ascii="Courier New" w:hAnsi="Courier New" w:cs="Courier New" w:hint="default"/>
+      </w:rPr>
+    </w:lvl>
+    <w:lvl w:ilvl="8" w:tplc="08090005" w:tentative="1">
+      <w:start w:val="1"/>
+      <w:numFmt w:val="bullet"/>
+      <w:lvlText w:val=""/>
+      <w:lvlJc w:val="left"/>
+      <w:pPr>
+        <w:ind w:left="7200" w:hanging="360"/>
+      </w:pPr>
+      <w:rPr>
+        <w:rFonts w:ascii="Wingdings" w:hAnsi="Wingdings" w:hint="default"/>
+      </w:rPr>
+    </w:lvl>
+  </w:abstractNum>
+  <w:abstractNum w:abstractNumId="16" w15:restartNumberingAfterBreak="0">
     <w:nsid w:val="509947DC"/>
     <w:multiLevelType w:val="hybridMultilevel"/>
     <w:tmpl w:val="069E18AA"/>
@@ -15719,7 +15992,7 @@
       </w:rPr>
     </w:lvl>
   </w:abstractNum>
-  <w:abstractNum w:abstractNumId="15" w15:restartNumberingAfterBreak="0">
+  <w:abstractNum w:abstractNumId="17" w15:restartNumberingAfterBreak="0">
     <w:nsid w:val="5BC13537"/>
     <w:multiLevelType w:val="multilevel"/>
     <w:tmpl w:val="7D36E900"/>
@@ -15868,10 +16141,10 @@
       </w:rPr>
     </w:lvl>
   </w:abstractNum>
-  <w:abstractNum w:abstractNumId="16" w15:restartNumberingAfterBreak="0">
+  <w:abstractNum w:abstractNumId="18" w15:restartNumberingAfterBreak="0">
     <w:nsid w:val="636E5215"/>
     <w:multiLevelType w:val="hybridMultilevel"/>
-    <w:tmpl w:val="10447962"/>
+    <w:tmpl w:val="B2B687D4"/>
     <w:lvl w:ilvl="0" w:tplc="08090001">
       <w:start w:val="1"/>
       <w:numFmt w:val="bullet"/>
@@ -15981,7 +16254,7 @@
       </w:rPr>
     </w:lvl>
   </w:abstractNum>
-  <w:abstractNum w:abstractNumId="17" w15:restartNumberingAfterBreak="0">
+  <w:abstractNum w:abstractNumId="19" w15:restartNumberingAfterBreak="0">
     <w:nsid w:val="661E57F7"/>
     <w:multiLevelType w:val="multilevel"/>
     <w:tmpl w:val="EB7468E2"/>
@@ -16095,7 +16368,7 @@
       </w:pPr>
     </w:lvl>
   </w:abstractNum>
-  <w:abstractNum w:abstractNumId="18" w15:restartNumberingAfterBreak="0">
+  <w:abstractNum w:abstractNumId="20" w15:restartNumberingAfterBreak="0">
     <w:nsid w:val="6A76007A"/>
     <w:multiLevelType w:val="hybridMultilevel"/>
     <w:tmpl w:val="B4CC98D2"/>
@@ -16181,7 +16454,7 @@
       </w:pPr>
     </w:lvl>
   </w:abstractNum>
-  <w:abstractNum w:abstractNumId="19" w15:restartNumberingAfterBreak="0">
+  <w:abstractNum w:abstractNumId="21" w15:restartNumberingAfterBreak="0">
     <w:nsid w:val="7C680187"/>
     <w:multiLevelType w:val="hybridMultilevel"/>
     <w:tmpl w:val="76E465FA"/>
@@ -16295,64 +16568,70 @@
     </w:lvl>
   </w:abstractNum>
   <w:num w:numId="1" w16cid:durableId="628826157">
-    <w:abstractNumId w:val="4"/>
+    <w:abstractNumId w:val="5"/>
   </w:num>
   <w:num w:numId="2" w16cid:durableId="303316569">
-    <w:abstractNumId w:val="7"/>
+    <w:abstractNumId w:val="8"/>
   </w:num>
   <w:num w:numId="3" w16cid:durableId="1873371895">
-    <w:abstractNumId w:val="9"/>
+    <w:abstractNumId w:val="10"/>
   </w:num>
   <w:num w:numId="4" w16cid:durableId="380133719">
-    <w:abstractNumId w:val="17"/>
+    <w:abstractNumId w:val="19"/>
   </w:num>
   <w:num w:numId="5" w16cid:durableId="1269117996">
-    <w:abstractNumId w:val="11"/>
+    <w:abstractNumId w:val="12"/>
   </w:num>
   <w:num w:numId="6" w16cid:durableId="1282760596">
     <w:abstractNumId w:val="0"/>
   </w:num>
   <w:num w:numId="7" w16cid:durableId="1889801020">
-    <w:abstractNumId w:val="15"/>
+    <w:abstractNumId w:val="17"/>
   </w:num>
   <w:num w:numId="8" w16cid:durableId="104271742">
-    <w:abstractNumId w:val="6"/>
+    <w:abstractNumId w:val="7"/>
   </w:num>
   <w:num w:numId="9" w16cid:durableId="271716493">
     <w:abstractNumId w:val="2"/>
   </w:num>
   <w:num w:numId="10" w16cid:durableId="113838964">
-    <w:abstractNumId w:val="5"/>
+    <w:abstractNumId w:val="6"/>
   </w:num>
   <w:num w:numId="11" w16cid:durableId="1220896869">
-    <w:abstractNumId w:val="10"/>
+    <w:abstractNumId w:val="11"/>
   </w:num>
   <w:num w:numId="12" w16cid:durableId="1276913234">
+    <w:abstractNumId w:val="16"/>
+  </w:num>
+  <w:num w:numId="13" w16cid:durableId="1095587741">
+    <w:abstractNumId w:val="20"/>
+  </w:num>
+  <w:num w:numId="14" w16cid:durableId="1865362246">
+    <w:abstractNumId w:val="9"/>
+  </w:num>
+  <w:num w:numId="15" w16cid:durableId="2113044089">
     <w:abstractNumId w:val="14"/>
   </w:num>
-  <w:num w:numId="13" w16cid:durableId="1095587741">
+  <w:num w:numId="16" w16cid:durableId="1622834057">
+    <w:abstractNumId w:val="4"/>
+  </w:num>
+  <w:num w:numId="17" w16cid:durableId="1734544697">
+    <w:abstractNumId w:val="21"/>
+  </w:num>
+  <w:num w:numId="18" w16cid:durableId="756482516">
     <w:abstractNumId w:val="18"/>
   </w:num>
-  <w:num w:numId="14" w16cid:durableId="1865362246">
-    <w:abstractNumId w:val="8"/>
-  </w:num>
-  <w:num w:numId="15" w16cid:durableId="2113044089">
+  <w:num w:numId="19" w16cid:durableId="916279863">
     <w:abstractNumId w:val="13"/>
-  </w:num>
-  <w:num w:numId="16" w16cid:durableId="1622834057">
-    <w:abstractNumId w:val="3"/>
-  </w:num>
-  <w:num w:numId="17" w16cid:durableId="1734544697">
-    <w:abstractNumId w:val="19"/>
-  </w:num>
-  <w:num w:numId="18" w16cid:durableId="756482516">
-    <w:abstractNumId w:val="16"/>
-  </w:num>
-  <w:num w:numId="19" w16cid:durableId="916279863">
-    <w:abstractNumId w:val="12"/>
   </w:num>
   <w:num w:numId="20" w16cid:durableId="1038895742">
     <w:abstractNumId w:val="1"/>
+  </w:num>
+  <w:num w:numId="21" w16cid:durableId="1982802387">
+    <w:abstractNumId w:val="15"/>
+  </w:num>
+  <w:num w:numId="22" w16cid:durableId="21322751">
+    <w:abstractNumId w:val="3"/>
   </w:num>
 </w:numbering>
 </file>
@@ -17232,7 +17511,7 @@
     <w:charset w:val="00"/>
     <w:family w:val="swiss"/>
     <w:pitch w:val="variable"/>
-    <w:sig w:usb0="E4002EFF" w:usb1="C000247B" w:usb2="00000009" w:usb3="00000000" w:csb0="000001FF" w:csb1="00000000"/>
+    <w:sig w:usb0="E4002EFF" w:usb1="C200247B" w:usb2="00000009" w:usb3="00000000" w:csb0="000001FF" w:csb1="00000000"/>
   </w:font>
   <w:font w:name="Arial">
     <w:panose1 w:val="020B0604020202020204"/>
@@ -17259,7 +17538,7 @@
     <w:pitch w:val="variable"/>
   </w:font>
   <w:font w:name="Titillium Web">
-    <w:altName w:val="Titillium Web"/>
+    <w:altName w:val="Calibri"/>
     <w:charset w:val="00"/>
     <w:family w:val="auto"/>
     <w:pitch w:val="variable"/>
@@ -17270,7 +17549,7 @@
     <w:charset w:val="00"/>
     <w:family w:val="swiss"/>
     <w:pitch w:val="variable"/>
-    <w:sig w:usb0="E4002EFF" w:usb1="C000247B" w:usb2="00000009" w:usb3="00000000" w:csb0="000001FF" w:csb1="00000000"/>
+    <w:sig w:usb0="E4002EFF" w:usb1="C200247B" w:usb2="00000009" w:usb3="00000000" w:csb0="000001FF" w:csb1="00000000"/>
   </w:font>
   <w:font w:name="Segoe UI">
     <w:panose1 w:val="020B0502040204020203"/>
@@ -17299,6 +17578,7 @@
   <w:rsids>
     <w:rsidRoot w:val="007C0D6F"/>
     <w:rsid w:val="002F38D1"/>
+    <w:rsid w:val="0062195C"/>
     <w:rsid w:val="00690BD1"/>
     <w:rsid w:val="006F3E9E"/>
     <w:rsid w:val="0077137A"/>
@@ -17307,6 +17587,7 @@
     <w:rsid w:val="00852004"/>
     <w:rsid w:val="008941A4"/>
     <w:rsid w:val="0090309A"/>
+    <w:rsid w:val="00B96D4F"/>
     <w:rsid w:val="00C95BB0"/>
   </w:rsids>
   <m:mathPr>

</xml_diff>